<commit_message>
Corrige sequencia dos casos de uso
</commit_message>
<xml_diff>
--- a/docs/Casos de Uso/Detalhamento de Casos de Uso.docx
+++ b/docs/Casos de Uso/Detalhamento de Casos de Uso.docx
@@ -264,21 +264,51 @@
         <w:jc w:val="both"/>
         <w:rPr>
           <w:rFonts w:cstheme="minorHAnsi"/>
-          <w:b/>
-          <w:bCs/>
-          <w:sz w:val="24"/>
-          <w:szCs w:val="24"/>
-        </w:rPr>
-      </w:pPr>
-      <w:r>
-        <w:rPr>
-          <w:rFonts w:cstheme="minorHAnsi"/>
-          <w:b/>
-          <w:bCs/>
-          <w:sz w:val="24"/>
-          <w:szCs w:val="24"/>
-        </w:rPr>
-        <w:t>CDU02 – Realizar logout</w:t>
+          <w:sz w:val="24"/>
+          <w:szCs w:val="24"/>
+        </w:rPr>
+      </w:pPr>
+    </w:p>
+    <w:p>
+      <w:pPr>
+        <w:jc w:val="both"/>
+        <w:rPr>
+          <w:rFonts w:cstheme="minorHAnsi"/>
+          <w:b/>
+          <w:bCs/>
+          <w:sz w:val="24"/>
+          <w:szCs w:val="24"/>
+        </w:rPr>
+      </w:pPr>
+      <w:r>
+        <w:rPr>
+          <w:rFonts w:cstheme="minorHAnsi"/>
+          <w:b/>
+          <w:bCs/>
+          <w:sz w:val="24"/>
+          <w:szCs w:val="24"/>
+        </w:rPr>
+        <w:t>CDU0</w:t>
+      </w:r>
+      <w:r>
+        <w:rPr>
+          <w:rFonts w:cstheme="minorHAnsi"/>
+          <w:b/>
+          <w:bCs/>
+          <w:sz w:val="24"/>
+          <w:szCs w:val="24"/>
+        </w:rPr>
+        <w:t>3</w:t>
+      </w:r>
+      <w:r>
+        <w:rPr>
+          <w:rFonts w:cstheme="minorHAnsi"/>
+          <w:b/>
+          <w:bCs/>
+          <w:sz w:val="24"/>
+          <w:szCs w:val="24"/>
+        </w:rPr>
+        <w:t xml:space="preserve"> – Realizar logout</w:t>
       </w:r>
     </w:p>
     <w:p>
@@ -398,7 +428,27 @@
           <w:sz w:val="24"/>
           <w:szCs w:val="24"/>
         </w:rPr>
-        <w:t>CDU03 – Alterar os dados cadastrais</w:t>
+        <w:t>CDU0</w:t>
+      </w:r>
+      <w:r>
+        <w:rPr>
+          <w:rFonts w:cstheme="minorHAnsi"/>
+          <w:b/>
+          <w:bCs/>
+          <w:sz w:val="24"/>
+          <w:szCs w:val="24"/>
+        </w:rPr>
+        <w:t>4</w:t>
+      </w:r>
+      <w:r>
+        <w:rPr>
+          <w:rFonts w:cstheme="minorHAnsi"/>
+          <w:b/>
+          <w:bCs/>
+          <w:sz w:val="24"/>
+          <w:szCs w:val="24"/>
+        </w:rPr>
+        <w:t xml:space="preserve"> – Alterar os dados cadastrais</w:t>
       </w:r>
     </w:p>
     <w:p>
@@ -484,41 +534,70 @@
           <w:sz w:val="24"/>
           <w:szCs w:val="24"/>
         </w:rPr>
-        <w:t>O usuário poderá editar qualquer informação registrada no momento de seu cadastro, com exceção de seu e-mail e CPF. Para isso ele deve entrar em seu perfil, clicando em seu nome no menu superior, após carregado o perfil, deve clicar no botão “Editar”, após realizar as alterações necessárias deve clicar em “Salvar”</w:t>
-      </w:r>
-    </w:p>
-    <w:p>
-      <w:pPr>
-        <w:jc w:val="both"/>
-        <w:rPr>
-          <w:rFonts w:cstheme="minorHAnsi"/>
-          <w:b/>
-          <w:bCs/>
-          <w:sz w:val="24"/>
-          <w:szCs w:val="24"/>
-        </w:rPr>
-      </w:pPr>
-    </w:p>
-    <w:p>
-      <w:pPr>
-        <w:jc w:val="both"/>
-        <w:rPr>
-          <w:rFonts w:cstheme="minorHAnsi"/>
-          <w:b/>
-          <w:bCs/>
-          <w:sz w:val="24"/>
-          <w:szCs w:val="24"/>
-        </w:rPr>
-      </w:pPr>
-      <w:r>
-        <w:rPr>
-          <w:rFonts w:cstheme="minorHAnsi"/>
-          <w:b/>
-          <w:bCs/>
-          <w:sz w:val="24"/>
-          <w:szCs w:val="24"/>
-        </w:rPr>
-        <w:t>CDU04 – Alterar senha</w:t>
+        <w:t xml:space="preserve">O usuário poderá editar qualquer informação registrada no momento de seu cadastro, com exceção de seu e-mail e CPF. Para isso ele deve entrar em seu perfil, </w:t>
+      </w:r>
+      <w:r>
+        <w:rPr>
+          <w:rFonts w:cstheme="minorHAnsi"/>
+          <w:sz w:val="24"/>
+          <w:szCs w:val="24"/>
+        </w:rPr>
+        <w:lastRenderedPageBreak/>
+        <w:t>clicando em seu nome no menu superior, após carregado o perfil, deve clicar no botão “Editar”, após realizar as alterações necessárias deve clicar em “Salvar”</w:t>
+      </w:r>
+    </w:p>
+    <w:p>
+      <w:pPr>
+        <w:jc w:val="both"/>
+        <w:rPr>
+          <w:rFonts w:cstheme="minorHAnsi"/>
+          <w:b/>
+          <w:bCs/>
+          <w:sz w:val="24"/>
+          <w:szCs w:val="24"/>
+        </w:rPr>
+      </w:pPr>
+    </w:p>
+    <w:p>
+      <w:pPr>
+        <w:jc w:val="both"/>
+        <w:rPr>
+          <w:rFonts w:cstheme="minorHAnsi"/>
+          <w:b/>
+          <w:bCs/>
+          <w:sz w:val="24"/>
+          <w:szCs w:val="24"/>
+        </w:rPr>
+      </w:pPr>
+      <w:r>
+        <w:rPr>
+          <w:rFonts w:cstheme="minorHAnsi"/>
+          <w:b/>
+          <w:bCs/>
+          <w:sz w:val="24"/>
+          <w:szCs w:val="24"/>
+        </w:rPr>
+        <w:t>CDU0</w:t>
+      </w:r>
+      <w:r>
+        <w:rPr>
+          <w:rFonts w:cstheme="minorHAnsi"/>
+          <w:b/>
+          <w:bCs/>
+          <w:sz w:val="24"/>
+          <w:szCs w:val="24"/>
+        </w:rPr>
+        <w:t>5</w:t>
+      </w:r>
+      <w:r>
+        <w:rPr>
+          <w:rFonts w:cstheme="minorHAnsi"/>
+          <w:b/>
+          <w:bCs/>
+          <w:sz w:val="24"/>
+          <w:szCs w:val="24"/>
+        </w:rPr>
+        <w:t xml:space="preserve"> – Alterar senha</w:t>
       </w:r>
     </w:p>
     <w:p>
@@ -648,7 +727,27 @@
           <w:sz w:val="24"/>
           <w:szCs w:val="24"/>
         </w:rPr>
-        <w:t>CDU05 – Criar solicitação de empréstimo</w:t>
+        <w:t>CDU0</w:t>
+      </w:r>
+      <w:r>
+        <w:rPr>
+          <w:rFonts w:cstheme="minorHAnsi"/>
+          <w:b/>
+          <w:bCs/>
+          <w:sz w:val="24"/>
+          <w:szCs w:val="24"/>
+        </w:rPr>
+        <w:t>6</w:t>
+      </w:r>
+      <w:r>
+        <w:rPr>
+          <w:rFonts w:cstheme="minorHAnsi"/>
+          <w:b/>
+          <w:bCs/>
+          <w:sz w:val="24"/>
+          <w:szCs w:val="24"/>
+        </w:rPr>
+        <w:t xml:space="preserve"> – Criar solicitação de empréstimo</w:t>
       </w:r>
     </w:p>
     <w:p>
@@ -801,7 +900,27 @@
           <w:sz w:val="24"/>
           <w:szCs w:val="24"/>
         </w:rPr>
-        <w:t>CDU06 - Cancelar solicitação de empréstimo</w:t>
+        <w:t>CDU0</w:t>
+      </w:r>
+      <w:r>
+        <w:rPr>
+          <w:rFonts w:cstheme="minorHAnsi"/>
+          <w:b/>
+          <w:bCs/>
+          <w:sz w:val="24"/>
+          <w:szCs w:val="24"/>
+        </w:rPr>
+        <w:t>7</w:t>
+      </w:r>
+      <w:r>
+        <w:rPr>
+          <w:rFonts w:cstheme="minorHAnsi"/>
+          <w:b/>
+          <w:bCs/>
+          <w:sz w:val="24"/>
+          <w:szCs w:val="24"/>
+        </w:rPr>
+        <w:t xml:space="preserve"> - Cancelar solicitação de empréstimo</w:t>
       </w:r>
     </w:p>
     <w:p>
@@ -944,51 +1063,56 @@
           <w:szCs w:val="24"/>
         </w:rPr>
       </w:pPr>
-    </w:p>
-    <w:p>
-      <w:pPr>
-        <w:jc w:val="both"/>
-        <w:rPr>
-          <w:rFonts w:cstheme="minorHAnsi"/>
-          <w:b/>
-          <w:bCs/>
-          <w:sz w:val="24"/>
-          <w:szCs w:val="24"/>
-        </w:rPr>
-      </w:pPr>
-    </w:p>
-    <w:p>
-      <w:pPr>
-        <w:jc w:val="both"/>
-        <w:rPr>
-          <w:rFonts w:cstheme="minorHAnsi"/>
-          <w:b/>
-          <w:bCs/>
-          <w:sz w:val="24"/>
-          <w:szCs w:val="24"/>
-        </w:rPr>
-      </w:pPr>
-    </w:p>
-    <w:p>
-      <w:pPr>
-        <w:jc w:val="both"/>
-        <w:rPr>
-          <w:rFonts w:cstheme="minorHAnsi"/>
-          <w:b/>
-          <w:bCs/>
-          <w:sz w:val="24"/>
-          <w:szCs w:val="24"/>
-        </w:rPr>
-      </w:pPr>
-      <w:r>
-        <w:rPr>
-          <w:rFonts w:cstheme="minorHAnsi"/>
-          <w:b/>
-          <w:bCs/>
-          <w:sz w:val="24"/>
-          <w:szCs w:val="24"/>
-        </w:rPr>
-        <w:t>CDU07 – Cadastrar proposta de empréstimo</w:t>
+      <w:r>
+        <w:rPr>
+          <w:rFonts w:cstheme="minorHAnsi"/>
+          <w:b/>
+          <w:bCs/>
+          <w:sz w:val="24"/>
+          <w:szCs w:val="24"/>
+        </w:rPr>
+        <w:lastRenderedPageBreak/>
+        <w:t>CDU0</w:t>
+      </w:r>
+      <w:r>
+        <w:rPr>
+          <w:rFonts w:cstheme="minorHAnsi"/>
+          <w:b/>
+          <w:bCs/>
+          <w:sz w:val="24"/>
+          <w:szCs w:val="24"/>
+        </w:rPr>
+        <w:t>8</w:t>
+      </w:r>
+      <w:r>
+        <w:rPr>
+          <w:rFonts w:cstheme="minorHAnsi"/>
+          <w:b/>
+          <w:bCs/>
+          <w:sz w:val="24"/>
+          <w:szCs w:val="24"/>
+        </w:rPr>
+        <w:t xml:space="preserve"> – </w:t>
+      </w:r>
+      <w:r>
+        <w:rPr>
+          <w:rFonts w:cstheme="minorHAnsi"/>
+          <w:b/>
+          <w:bCs/>
+          <w:sz w:val="24"/>
+          <w:szCs w:val="24"/>
+        </w:rPr>
+        <w:t>Enviar</w:t>
+      </w:r>
+      <w:r>
+        <w:rPr>
+          <w:rFonts w:cstheme="minorHAnsi"/>
+          <w:b/>
+          <w:bCs/>
+          <w:sz w:val="24"/>
+          <w:szCs w:val="24"/>
+        </w:rPr>
+        <w:t xml:space="preserve"> proposta de empréstimo</w:t>
       </w:r>
     </w:p>
     <w:p>
@@ -1126,7 +1250,27 @@
           <w:sz w:val="24"/>
           <w:szCs w:val="24"/>
         </w:rPr>
-        <w:t>CDU08 – Cancelar proposta de empréstimo</w:t>
+        <w:t>CDU0</w:t>
+      </w:r>
+      <w:r>
+        <w:rPr>
+          <w:rFonts w:cstheme="minorHAnsi"/>
+          <w:b/>
+          <w:bCs/>
+          <w:sz w:val="24"/>
+          <w:szCs w:val="24"/>
+        </w:rPr>
+        <w:t>9</w:t>
+      </w:r>
+      <w:r>
+        <w:rPr>
+          <w:rFonts w:cstheme="minorHAnsi"/>
+          <w:b/>
+          <w:bCs/>
+          <w:sz w:val="24"/>
+          <w:szCs w:val="24"/>
+        </w:rPr>
+        <w:t xml:space="preserve"> – Cancelar proposta de empréstimo</w:t>
       </w:r>
     </w:p>
     <w:p>
@@ -1265,7 +1409,27 @@
           <w:sz w:val="24"/>
           <w:szCs w:val="24"/>
         </w:rPr>
-        <w:t>CDU09 – Aceitar proposta de empréstimo</w:t>
+        <w:t>CDU</w:t>
+      </w:r>
+      <w:r>
+        <w:rPr>
+          <w:rFonts w:cstheme="minorHAnsi"/>
+          <w:b/>
+          <w:bCs/>
+          <w:sz w:val="24"/>
+          <w:szCs w:val="24"/>
+        </w:rPr>
+        <w:t>10</w:t>
+      </w:r>
+      <w:r>
+        <w:rPr>
+          <w:rFonts w:cstheme="minorHAnsi"/>
+          <w:b/>
+          <w:bCs/>
+          <w:sz w:val="24"/>
+          <w:szCs w:val="24"/>
+        </w:rPr>
+        <w:t xml:space="preserve"> – Aceitar proposta de empréstimo</w:t>
       </w:r>
     </w:p>
     <w:p>
@@ -1420,7 +1584,28 @@
           <w:sz w:val="24"/>
           <w:szCs w:val="24"/>
         </w:rPr>
-        <w:t>CDU10 – Recusar proposta de empréstimo</w:t>
+        <w:lastRenderedPageBreak/>
+        <w:t>CDU1</w:t>
+      </w:r>
+      <w:r>
+        <w:rPr>
+          <w:rFonts w:cstheme="minorHAnsi"/>
+          <w:b/>
+          <w:bCs/>
+          <w:sz w:val="24"/>
+          <w:szCs w:val="24"/>
+        </w:rPr>
+        <w:t>1</w:t>
+      </w:r>
+      <w:r>
+        <w:rPr>
+          <w:rFonts w:cstheme="minorHAnsi"/>
+          <w:b/>
+          <w:bCs/>
+          <w:sz w:val="24"/>
+          <w:szCs w:val="24"/>
+        </w:rPr>
+        <w:t xml:space="preserve"> – Recusar proposta de empréstimo</w:t>
       </w:r>
     </w:p>
     <w:p>
@@ -1575,7 +1760,27 @@
           <w:sz w:val="24"/>
           <w:szCs w:val="24"/>
         </w:rPr>
-        <w:t>CDU11 – Cancelar empréstimo</w:t>
+        <w:t>CDU1</w:t>
+      </w:r>
+      <w:r>
+        <w:rPr>
+          <w:rFonts w:cstheme="minorHAnsi"/>
+          <w:b/>
+          <w:bCs/>
+          <w:sz w:val="24"/>
+          <w:szCs w:val="24"/>
+        </w:rPr>
+        <w:t>2</w:t>
+      </w:r>
+      <w:r>
+        <w:rPr>
+          <w:rFonts w:cstheme="minorHAnsi"/>
+          <w:b/>
+          <w:bCs/>
+          <w:sz w:val="24"/>
+          <w:szCs w:val="24"/>
+        </w:rPr>
+        <w:t xml:space="preserve"> – Cancelar empréstimo</w:t>
       </w:r>
     </w:p>
     <w:p>
@@ -1735,7 +1940,27 @@
           <w:sz w:val="24"/>
           <w:szCs w:val="24"/>
         </w:rPr>
-        <w:t>CDU12 – Enviar comprovante de transferência do empréstimo</w:t>
+        <w:t>CDU1</w:t>
+      </w:r>
+      <w:r>
+        <w:rPr>
+          <w:rFonts w:cstheme="minorHAnsi"/>
+          <w:b/>
+          <w:bCs/>
+          <w:sz w:val="24"/>
+          <w:szCs w:val="24"/>
+        </w:rPr>
+        <w:t>3</w:t>
+      </w:r>
+      <w:r>
+        <w:rPr>
+          <w:rFonts w:cstheme="minorHAnsi"/>
+          <w:b/>
+          <w:bCs/>
+          <w:sz w:val="24"/>
+          <w:szCs w:val="24"/>
+        </w:rPr>
+        <w:t xml:space="preserve"> – Enviar comprovante de transferência do empréstimo</w:t>
       </w:r>
     </w:p>
     <w:p>
@@ -1934,7 +2159,28 @@
           <w:sz w:val="24"/>
           <w:szCs w:val="24"/>
         </w:rPr>
-        <w:t>CDU13 – Download do comprovante de transferência do empréstimo</w:t>
+        <w:lastRenderedPageBreak/>
+        <w:t>CDU1</w:t>
+      </w:r>
+      <w:r>
+        <w:rPr>
+          <w:rFonts w:cstheme="minorHAnsi"/>
+          <w:b/>
+          <w:bCs/>
+          <w:sz w:val="24"/>
+          <w:szCs w:val="24"/>
+        </w:rPr>
+        <w:t>4</w:t>
+      </w:r>
+      <w:r>
+        <w:rPr>
+          <w:rFonts w:cstheme="minorHAnsi"/>
+          <w:b/>
+          <w:bCs/>
+          <w:sz w:val="24"/>
+          <w:szCs w:val="24"/>
+        </w:rPr>
+        <w:t xml:space="preserve"> – Download do comprovante de transferência do empréstimo</w:t>
       </w:r>
     </w:p>
     <w:p>
@@ -2071,7 +2317,27 @@
           <w:sz w:val="24"/>
           <w:szCs w:val="24"/>
         </w:rPr>
-        <w:t>CDU14 – Reprovar comprovante de transferência</w:t>
+        <w:t>CDU1</w:t>
+      </w:r>
+      <w:r>
+        <w:rPr>
+          <w:rFonts w:cstheme="minorHAnsi"/>
+          <w:b/>
+          <w:bCs/>
+          <w:sz w:val="24"/>
+          <w:szCs w:val="24"/>
+        </w:rPr>
+        <w:t>5</w:t>
+      </w:r>
+      <w:r>
+        <w:rPr>
+          <w:rFonts w:cstheme="minorHAnsi"/>
+          <w:b/>
+          <w:bCs/>
+          <w:sz w:val="24"/>
+          <w:szCs w:val="24"/>
+        </w:rPr>
+        <w:t xml:space="preserve"> – Reprovar comprovante de transferência</w:t>
       </w:r>
     </w:p>
     <w:p>
@@ -2208,7 +2474,27 @@
           <w:sz w:val="24"/>
           <w:szCs w:val="24"/>
         </w:rPr>
-        <w:t>CDU15 – Aprovar comprovante de transferência</w:t>
+        <w:t>CDU1</w:t>
+      </w:r>
+      <w:r>
+        <w:rPr>
+          <w:rFonts w:cstheme="minorHAnsi"/>
+          <w:b/>
+          <w:bCs/>
+          <w:sz w:val="24"/>
+          <w:szCs w:val="24"/>
+        </w:rPr>
+        <w:t>6</w:t>
+      </w:r>
+      <w:r>
+        <w:rPr>
+          <w:rFonts w:cstheme="minorHAnsi"/>
+          <w:b/>
+          <w:bCs/>
+          <w:sz w:val="24"/>
+          <w:szCs w:val="24"/>
+        </w:rPr>
+        <w:t xml:space="preserve"> – Aprovar comprovante de transferência</w:t>
       </w:r>
     </w:p>
     <w:p>
@@ -2432,7 +2718,28 @@
           <w:sz w:val="24"/>
           <w:szCs w:val="24"/>
         </w:rPr>
-        <w:t>CDU16 – Efetuar pagamento de parcela</w:t>
+        <w:lastRenderedPageBreak/>
+        <w:t>CDU1</w:t>
+      </w:r>
+      <w:r>
+        <w:rPr>
+          <w:rFonts w:cstheme="minorHAnsi"/>
+          <w:b/>
+          <w:bCs/>
+          <w:sz w:val="24"/>
+          <w:szCs w:val="24"/>
+        </w:rPr>
+        <w:t>7</w:t>
+      </w:r>
+      <w:r>
+        <w:rPr>
+          <w:rFonts w:cstheme="minorHAnsi"/>
+          <w:b/>
+          <w:bCs/>
+          <w:sz w:val="24"/>
+          <w:szCs w:val="24"/>
+        </w:rPr>
+        <w:t xml:space="preserve"> – Efetuar pagamento de parcela</w:t>
       </w:r>
     </w:p>
     <w:p>
@@ -2612,7 +2919,27 @@
           <w:sz w:val="24"/>
           <w:szCs w:val="24"/>
         </w:rPr>
-        <w:t>CDU17 – Download do comprovante de pagamento de parcela</w:t>
+        <w:t>CDU1</w:t>
+      </w:r>
+      <w:r>
+        <w:rPr>
+          <w:rFonts w:cstheme="minorHAnsi"/>
+          <w:b/>
+          <w:bCs/>
+          <w:sz w:val="24"/>
+          <w:szCs w:val="24"/>
+        </w:rPr>
+        <w:t>8</w:t>
+      </w:r>
+      <w:r>
+        <w:rPr>
+          <w:rFonts w:cstheme="minorHAnsi"/>
+          <w:b/>
+          <w:bCs/>
+          <w:sz w:val="24"/>
+          <w:szCs w:val="24"/>
+        </w:rPr>
+        <w:t xml:space="preserve"> – Download do comprovante de pagamento de parcela</w:t>
       </w:r>
     </w:p>
     <w:p>
@@ -2748,7 +3075,27 @@
           <w:sz w:val="24"/>
           <w:szCs w:val="24"/>
         </w:rPr>
-        <w:t>CDU18 – Aprovar pagamento de parcela</w:t>
+        <w:t>CDU1</w:t>
+      </w:r>
+      <w:r>
+        <w:rPr>
+          <w:rFonts w:cstheme="minorHAnsi"/>
+          <w:b/>
+          <w:bCs/>
+          <w:sz w:val="24"/>
+          <w:szCs w:val="24"/>
+        </w:rPr>
+        <w:t>9</w:t>
+      </w:r>
+      <w:r>
+        <w:rPr>
+          <w:rFonts w:cstheme="minorHAnsi"/>
+          <w:b/>
+          <w:bCs/>
+          <w:sz w:val="24"/>
+          <w:szCs w:val="24"/>
+        </w:rPr>
+        <w:t xml:space="preserve"> – Aprovar pagamento de parcela</w:t>
       </w:r>
     </w:p>
     <w:p>
@@ -2889,7 +3236,6 @@
           <w:sz w:val="24"/>
           <w:szCs w:val="24"/>
         </w:rPr>
-        <w:lastRenderedPageBreak/>
         <w:t>Caso a parcela tenha sigo totalmente paga, ela é movida para o status Paga, caso contrário ela é movida para o status Parcialmente Paga.</w:t>
       </w:r>
     </w:p>
@@ -2924,7 +3270,27 @@
           <w:sz w:val="24"/>
           <w:szCs w:val="24"/>
         </w:rPr>
-        <w:t>CDU19 – Reprovar pagamento de parcela</w:t>
+        <w:t>CDU</w:t>
+      </w:r>
+      <w:r>
+        <w:rPr>
+          <w:rFonts w:cstheme="minorHAnsi"/>
+          <w:b/>
+          <w:bCs/>
+          <w:sz w:val="24"/>
+          <w:szCs w:val="24"/>
+        </w:rPr>
+        <w:t>20</w:t>
+      </w:r>
+      <w:r>
+        <w:rPr>
+          <w:rFonts w:cstheme="minorHAnsi"/>
+          <w:b/>
+          <w:bCs/>
+          <w:sz w:val="24"/>
+          <w:szCs w:val="24"/>
+        </w:rPr>
+        <w:t xml:space="preserve"> – Reprovar pagamento de parcela</w:t>
       </w:r>
     </w:p>
     <w:p>

</xml_diff>